<commit_message>
Organize document , clean code
</commit_message>
<xml_diff>
--- a/Documents/Relation_EN.docx
+++ b/Documents/Relation_EN.docx
@@ -57,8 +57,6 @@
                               <w:contextualSpacing/>
                               <w:jc w:val="left"/>
                             </w:pPr>
-                            <w:bookmarkStart w:id="0" w:name="_GoBack"/>
-                            <w:bookmarkEnd w:id="0"/>
                           </w:p>
                         </w:txbxContent>
                       </wps:txbx>
@@ -92,8 +90,6 @@
                         <w:contextualSpacing/>
                         <w:jc w:val="left"/>
                       </w:pPr>
-                      <w:bookmarkStart w:id="1" w:name="_GoBack"/>
-                      <w:bookmarkEnd w:id="1"/>
                     </w:p>
                   </w:txbxContent>
                 </v:textbox>
@@ -484,39 +480,21 @@
           <w:b w:val="0"/>
           <w:lang w:eastAsia="zh-CN"/>
         </w:rPr>
-        <w:t xml:space="preserve"> Computing is a paradigm that allows users to trade the energy associated with computation in exchange for a reduction in the quality of the computation results. Guaranteed numerical precision of each elementary step in a complex computation has been the mainstay of traditional computing systems for many years. The possibility of obtaining an acceptable precision below a predetermined error with a lower use of bits in FP operations allows energy savings opens up to the possibility of obtaining </w:t>
-      </w:r>
-      <w:proofErr w:type="spellStart"/>
+        <w:t xml:space="preserve"> Computing is a paradigm that allows users to trade the energy associated with computation in exchange for a reduction in the quality of the computation results. Guaranteed numerical precision of each elementary step in a complex computation has been the mainstay of traditional computing systems for many years. The possibility of obtaining an acceptable precision below a predetermined error with a lower use of bits in FP operations allows energy savings opens up to the possibility of obtaining a</w:t>
+      </w:r>
       <w:r>
         <w:rPr>
           <w:b w:val="0"/>
           <w:lang w:eastAsia="zh-CN"/>
         </w:rPr>
-        <w:t>a</w:t>
-      </w:r>
-      <w:r>
-        <w:rPr>
-          <w:b w:val="0"/>
-          <w:highlight w:val="yellow"/>
+        <w:t xml:space="preserve"> </w:t>
+      </w:r>
+      <w:r>
+        <w:rPr>
+          <w:b w:val="0"/>
           <w:lang w:eastAsia="zh-CN"/>
         </w:rPr>
-        <w:t>greater</w:t>
-      </w:r>
-      <w:proofErr w:type="spellEnd"/>
-      <w:r>
-        <w:rPr>
-          <w:b w:val="0"/>
-          <w:highlight w:val="yellow"/>
-          <w:lang w:eastAsia="zh-CN"/>
-        </w:rPr>
-        <w:t xml:space="preserve"> computing power without a proportional energy cost</w:t>
-      </w:r>
-      <w:r>
-        <w:rPr>
-          <w:b w:val="0"/>
-          <w:lang w:eastAsia="zh-CN"/>
-        </w:rPr>
-        <w:t>.</w:t>
+        <w:t>greater computing power without a proportional energy cost.</w:t>
       </w:r>
     </w:p>
     <w:p>
@@ -3863,16 +3841,15 @@
       </w:pPr>
       <w:r>
         <w:rPr>
-          <w:b w:val="0"/>
           <w:noProof/>
           <w:snapToGrid/>
           <w:lang w:val="it-IT" w:eastAsia="it-IT" w:bidi="ar-SA"/>
         </w:rPr>
         <w:drawing>
           <wp:inline distT="0" distB="0" distL="0" distR="0">
-            <wp:extent cx="5801360" cy="2315334"/>
-            <wp:effectExtent l="0" t="0" r="8890" b="8890"/>
-            <wp:docPr id="12" name="Immagine 12"/>
+            <wp:extent cx="6281272" cy="3049412"/>
+            <wp:effectExtent l="0" t="0" r="5715" b="0"/>
+            <wp:docPr id="3" name="Immagine 3"/>
             <wp:cNvGraphicFramePr>
               <a:graphicFrameLocks xmlns:a="http://schemas.openxmlformats.org/drawingml/2006/main" noChangeAspect="1"/>
             </wp:cNvGraphicFramePr>
@@ -3880,7 +3857,7 @@
               <a:graphicData uri="http://schemas.openxmlformats.org/drawingml/2006/picture">
                 <pic:pic xmlns:pic="http://schemas.openxmlformats.org/drawingml/2006/picture">
                   <pic:nvPicPr>
-                    <pic:cNvPr id="12" name="PipelineTPC.jpeg"/>
+                    <pic:cNvPr id="3" name="PipelineTPC2.jpeg"/>
                     <pic:cNvPicPr/>
                   </pic:nvPicPr>
                   <pic:blipFill>
@@ -3898,7 +3875,7 @@
                   <pic:spPr>
                     <a:xfrm>
                       <a:off x="0" y="0"/>
-                      <a:ext cx="5820524" cy="2322982"/>
+                      <a:ext cx="6288817" cy="3053075"/>
                     </a:xfrm>
                     <a:prstGeom prst="rect">
                       <a:avLst/>
@@ -3917,7 +3894,6 @@
         <w:jc w:val="center"/>
         <w:rPr>
           <w:b/>
-          <w:lang w:val="it-IT"/>
         </w:rPr>
       </w:pPr>
       <w:r>
@@ -3948,7 +3924,41 @@
         <w:ind w:left="792"/>
         <w:rPr>
           <w:b w:val="0"/>
-          <w:lang w:val="it-IT"/>
+        </w:rPr>
+      </w:pPr>
+      <w:r>
+        <w:rPr>
+          <w:b w:val="0"/>
+        </w:rPr>
+        <w:t xml:space="preserve">Block with same name means </w:t>
+      </w:r>
+      <w:proofErr w:type="gramStart"/>
+      <w:r>
+        <w:rPr>
+          <w:b w:val="0"/>
+        </w:rPr>
+        <w:t>it’s</w:t>
+      </w:r>
+      <w:proofErr w:type="gramEnd"/>
+      <w:r>
+        <w:rPr>
+          <w:b w:val="0"/>
+        </w:rPr>
+        <w:t xml:space="preserve"> the same data\function</w:t>
+      </w:r>
+      <w:r>
+        <w:rPr>
+          <w:b w:val="0"/>
+        </w:rPr>
+        <w:t>.</w:t>
+      </w:r>
+    </w:p>
+    <w:p>
+      <w:pPr>
+        <w:pStyle w:val="MDPI21heading1"/>
+        <w:ind w:left="792"/>
+        <w:rPr>
+          <w:b w:val="0"/>
         </w:rPr>
       </w:pPr>
     </w:p>
@@ -4297,6 +4307,7 @@
         <w:rPr>
           <w:lang w:val="it-IT"/>
         </w:rPr>
+        <w:lastRenderedPageBreak/>
         <w:t>Pruning</w:t>
       </w:r>
       <w:proofErr w:type="spellEnd"/>
@@ -4389,7 +4400,6 @@
         <w:rPr>
           <w:lang w:val="it-IT"/>
         </w:rPr>
-        <w:lastRenderedPageBreak/>
         <w:t>Encoding</w:t>
       </w:r>
       <w:proofErr w:type="spellEnd"/>
@@ -4403,6 +4413,38 @@
       </w:r>
       <w:r>
         <w:t>h constraints on time and error with preset value.</w:t>
+      </w:r>
+    </w:p>
+    <w:p>
+      <w:pPr>
+        <w:ind w:left="1224"/>
+      </w:pPr>
+      <w:r>
+        <w:t>The constrains used are : time &lt; 100 , error &lt; 0.01.</w:t>
+      </w:r>
+    </w:p>
+    <w:p>
+      <w:pPr>
+        <w:autoSpaceDE w:val="0"/>
+        <w:autoSpaceDN w:val="0"/>
+        <w:adjustRightInd w:val="0"/>
+        <w:spacing w:line="240" w:lineRule="auto"/>
+        <w:jc w:val="left"/>
+        <w:rPr>
+          <w:rFonts w:ascii="Courier New" w:hAnsi="Courier New" w:cs="Courier New"/>
+          <w:noProof w:val="0"/>
+          <w:sz w:val="19"/>
+          <w:szCs w:val="19"/>
+        </w:rPr>
+      </w:pPr>
+      <w:r>
+        <w:rPr>
+          <w:rFonts w:ascii="Courier New" w:hAnsi="Courier New" w:cs="Courier New"/>
+          <w:noProof w:val="0"/>
+          <w:sz w:val="19"/>
+          <w:szCs w:val="19"/>
+        </w:rPr>
+        <w:t xml:space="preserve">              </w:t>
       </w:r>
     </w:p>
     <w:p>
@@ -4442,6 +4484,12 @@
       <w:r>
         <w:t>The following table contains the metrics collected in the run.summary.csv file</w:t>
       </w:r>
+    </w:p>
+    <w:p>
+      <w:pPr>
+        <w:pStyle w:val="Didascalia"/>
+        <w:keepNext/>
+      </w:pPr>
     </w:p>
     <w:tbl>
       <w:tblPr>
@@ -5027,6 +5075,7 @@
           <w:p>
             <w:pPr>
               <w:pStyle w:val="Paragrafoelenco"/>
+              <w:keepNext/>
               <w:ind w:left="0"/>
               <w:rPr>
                 <w:sz w:val="16"/>
@@ -5046,6 +5095,75 @@
     </w:tbl>
     <w:p>
       <w:pPr>
+        <w:pStyle w:val="Didascalia"/>
+        <w:jc w:val="center"/>
+      </w:pPr>
+      <w:r>
+        <w:t xml:space="preserve">Tabella </w:t>
+      </w:r>
+      <w:r>
+        <w:fldChar w:fldCharType="begin"/>
+      </w:r>
+      <w:r>
+        <w:instrText xml:space="preserve"> SEQ Tabella \* ARABIC </w:instrText>
+      </w:r>
+      <w:r>
+        <w:fldChar w:fldCharType="separate"/>
+      </w:r>
+      <w:r>
+        <w:t>1</w:t>
+      </w:r>
+      <w:r>
+        <w:fldChar w:fldCharType="end"/>
+      </w:r>
+      <w:r>
+        <w:t xml:space="preserve"> : Table metrics of run.summary</w:t>
+      </w:r>
+    </w:p>
+    <w:p>
+      <w:pPr>
+        <w:pStyle w:val="Paragrafoelenco"/>
+        <w:ind w:left="1224"/>
+      </w:pPr>
+    </w:p>
+    <w:p>
+      <w:pPr>
+        <w:pStyle w:val="Paragrafoelenco"/>
+        <w:ind w:left="1224"/>
+      </w:pPr>
+    </w:p>
+    <w:p>
+      <w:pPr>
+        <w:pStyle w:val="Paragrafoelenco"/>
+        <w:ind w:left="1224"/>
+      </w:pPr>
+    </w:p>
+    <w:p>
+      <w:pPr>
+        <w:pStyle w:val="Paragrafoelenco"/>
+        <w:ind w:left="1224"/>
+      </w:pPr>
+    </w:p>
+    <w:p>
+      <w:pPr>
+        <w:pStyle w:val="Paragrafoelenco"/>
+        <w:ind w:left="1224"/>
+      </w:pPr>
+    </w:p>
+    <w:p>
+      <w:pPr>
+        <w:pStyle w:val="Paragrafoelenco"/>
+        <w:ind w:left="1224"/>
+      </w:pPr>
+    </w:p>
+    <w:p>
+      <w:pPr>
+        <w:pStyle w:val="Paragrafoelenco"/>
+        <w:ind w:left="1224"/>
+      </w:pPr>
+    </w:p>
+    <w:p>
+      <w:pPr>
         <w:pStyle w:val="Paragrafoelenco"/>
         <w:ind w:left="1224"/>
       </w:pPr>
@@ -5072,6 +5190,7 @@
         <w:rPr>
           <w:lang w:val="it-IT"/>
         </w:rPr>
+        <w:lastRenderedPageBreak/>
         <w:t>Result</w:t>
       </w:r>
       <w:proofErr w:type="spellEnd"/>
@@ -5088,7 +5207,19 @@
         <w:rPr>
           <w:b w:val="0"/>
         </w:rPr>
-        <w:t xml:space="preserve">The evaluation is performed on a specific run (run20220901124749) in which </w:t>
+        <w:t>The evaluation is performed on a specific run (</w:t>
+      </w:r>
+      <w:r>
+        <w:rPr>
+          <w:b w:val="0"/>
+        </w:rPr>
+        <w:t>run20220901103017</w:t>
+      </w:r>
+      <w:r>
+        <w:rPr>
+          <w:b w:val="0"/>
+        </w:rPr>
+        <w:t xml:space="preserve">) in which </w:t>
       </w:r>
       <w:proofErr w:type="gramStart"/>
       <w:r>
@@ -5104,6 +5235,58 @@
         </w:rPr>
         <w:t xml:space="preserve"> different networks were used.</w:t>
       </w:r>
+    </w:p>
+    <w:bookmarkStart w:id="0" w:name="_GoBack"/>
+    <w:bookmarkStart w:id="1" w:name="_MON_1724138343"/>
+    <w:bookmarkEnd w:id="1"/>
+    <w:p>
+      <w:pPr>
+        <w:pStyle w:val="MDPI21heading1"/>
+        <w:ind w:left="1224"/>
+        <w:rPr>
+          <w:b w:val="0"/>
+        </w:rPr>
+      </w:pPr>
+      <w:r>
+        <w:rPr>
+          <w:b w:val="0"/>
+        </w:rPr>
+        <w:object w:dxaOrig="1543" w:dyaOrig="995">
+          <v:shapetype id="_x0000_t75" coordsize="21600,21600" o:spt="75" o:preferrelative="t" path="m@4@5l@4@11@9@11@9@5xe" filled="f" stroked="f">
+            <v:stroke joinstyle="miter"/>
+            <v:formulas>
+              <v:f eqn="if lineDrawn pixelLineWidth 0"/>
+              <v:f eqn="sum @0 1 0"/>
+              <v:f eqn="sum 0 0 @1"/>
+              <v:f eqn="prod @2 1 2"/>
+              <v:f eqn="prod @3 21600 pixelWidth"/>
+              <v:f eqn="prod @3 21600 pixelHeight"/>
+              <v:f eqn="sum @0 0 1"/>
+              <v:f eqn="prod @6 1 2"/>
+              <v:f eqn="prod @7 21600 pixelWidth"/>
+              <v:f eqn="sum @8 21600 0"/>
+              <v:f eqn="prod @7 21600 pixelHeight"/>
+              <v:f eqn="sum @10 21600 0"/>
+            </v:formulas>
+            <v:path o:extrusionok="f" gradientshapeok="t" o:connecttype="rect"/>
+            <o:lock v:ext="edit" aspectratio="t"/>
+          </v:shapetype>
+          <v:shape id="_x0000_i1025" type="#_x0000_t75" style="width:77.3pt;height:49.9pt" o:ole="">
+            <v:imagedata r:id="rId13" o:title=""/>
+          </v:shape>
+          <o:OLEObject Type="Embed" ProgID="Excel.SheetMacroEnabled.12" ShapeID="_x0000_i1025" DrawAspect="Icon" ObjectID="_1724139105" r:id="rId14"/>
+        </w:object>
+      </w:r>
+      <w:bookmarkEnd w:id="0"/>
+    </w:p>
+    <w:p>
+      <w:pPr>
+        <w:pStyle w:val="MDPI21heading1"/>
+        <w:ind w:left="1224"/>
+        <w:rPr>
+          <w:b w:val="0"/>
+        </w:rPr>
+      </w:pPr>
     </w:p>
     <w:p>
       <w:pPr>
@@ -5208,7 +5391,6 @@
           <w:noProof/>
           <w:lang w:val="it-IT" w:eastAsia="it-IT" w:bidi="ar-SA"/>
         </w:rPr>
-        <w:lastRenderedPageBreak/>
         <w:drawing>
           <wp:inline distT="0" distB="0" distL="0" distR="0" wp14:anchorId="5CD4F0D8" wp14:editId="2D13031E">
             <wp:extent cx="5902960" cy="3063875"/>
@@ -5217,103 +5399,6 @@
             <wp:cNvGraphicFramePr/>
             <a:graphic xmlns:a="http://schemas.openxmlformats.org/drawingml/2006/main">
               <a:graphicData uri="http://schemas.openxmlformats.org/drawingml/2006/chart">
-                <c:chart xmlns:c="http://schemas.openxmlformats.org/drawingml/2006/chart" xmlns:r="http://schemas.openxmlformats.org/officeDocument/2006/relationships" r:id="rId13"/>
-              </a:graphicData>
-            </a:graphic>
-          </wp:inline>
-        </w:drawing>
-      </w:r>
-    </w:p>
-    <w:p>
-      <w:pPr>
-        <w:pStyle w:val="MDPI21heading1"/>
-        <w:ind w:left="1224"/>
-        <w:rPr>
-          <w:u w:val="single"/>
-          <w:lang w:val="it-IT"/>
-        </w:rPr>
-      </w:pPr>
-    </w:p>
-    <w:p>
-      <w:pPr>
-        <w:pStyle w:val="Paragrafoelenco"/>
-      </w:pPr>
-      <w:r>
-        <w:t xml:space="preserve">The topology is the </w:t>
-      </w:r>
-      <w:r>
-        <w:t>sum</w:t>
-      </w:r>
-      <w:r>
-        <w:t xml:space="preserve"> of weights of the network.</w:t>
-      </w:r>
-    </w:p>
-    <w:p>
-      <w:pPr>
-        <w:pStyle w:val="Paragrafoelenco"/>
-      </w:pPr>
-    </w:p>
-    <w:p>
-      <w:pPr>
-        <w:pStyle w:val="Paragrafoelenco"/>
-      </w:pPr>
-    </w:p>
-    <w:p>
-      <w:pPr>
-        <w:pStyle w:val="Paragrafoelenco"/>
-        <w:jc w:val="center"/>
-        <w:rPr>
-          <w:lang w:val="it-IT"/>
-        </w:rPr>
-      </w:pPr>
-      <w:r>
-        <w:rPr>
-          <w:lang w:val="it-IT" w:eastAsia="it-IT"/>
-        </w:rPr>
-        <w:drawing>
-          <wp:inline distT="0" distB="0" distL="0" distR="0" wp14:anchorId="24CBAFD7" wp14:editId="7AB24915">
-            <wp:extent cx="4572000" cy="2743200"/>
-            <wp:effectExtent l="0" t="0" r="0" b="0"/>
-            <wp:docPr id="9" name="Grafico 9"/>
-            <wp:cNvGraphicFramePr/>
-            <a:graphic xmlns:a="http://schemas.openxmlformats.org/drawingml/2006/main">
-              <a:graphicData uri="http://schemas.openxmlformats.org/drawingml/2006/chart">
-                <c:chart xmlns:c="http://schemas.openxmlformats.org/drawingml/2006/chart" xmlns:r="http://schemas.openxmlformats.org/officeDocument/2006/relationships" r:id="rId14"/>
-              </a:graphicData>
-            </a:graphic>
-          </wp:inline>
-        </w:drawing>
-      </w:r>
-    </w:p>
-    <w:p>
-      <w:pPr>
-        <w:pStyle w:val="Paragrafoelenco"/>
-        <w:rPr>
-          <w:lang w:val="it-IT"/>
-        </w:rPr>
-      </w:pPr>
-    </w:p>
-    <w:p>
-      <w:pPr>
-        <w:pStyle w:val="Paragrafoelenco"/>
-        <w:jc w:val="center"/>
-        <w:rPr>
-          <w:lang w:val="it-IT"/>
-        </w:rPr>
-      </w:pPr>
-      <w:r>
-        <w:rPr>
-          <w:lang w:val="it-IT" w:eastAsia="it-IT"/>
-        </w:rPr>
-        <w:lastRenderedPageBreak/>
-        <w:drawing>
-          <wp:inline distT="0" distB="0" distL="0" distR="0" wp14:anchorId="44A2E964" wp14:editId="1896DEA3">
-            <wp:extent cx="4572000" cy="2743200"/>
-            <wp:effectExtent l="0" t="0" r="0" b="0"/>
-            <wp:docPr id="10" name="Grafico 10"/>
-            <wp:cNvGraphicFramePr/>
-            <a:graphic xmlns:a="http://schemas.openxmlformats.org/drawingml/2006/main">
-              <a:graphicData uri="http://schemas.openxmlformats.org/drawingml/2006/chart">
                 <c:chart xmlns:c="http://schemas.openxmlformats.org/drawingml/2006/chart" xmlns:r="http://schemas.openxmlformats.org/officeDocument/2006/relationships" r:id="rId15"/>
               </a:graphicData>
             </a:graphic>
@@ -5323,10 +5408,17 @@
     </w:p>
     <w:p>
       <w:pPr>
+        <w:pStyle w:val="MDPI21heading1"/>
+        <w:ind w:left="1224"/>
+        <w:rPr>
+          <w:u w:val="single"/>
+          <w:lang w:val="it-IT"/>
+        </w:rPr>
+      </w:pPr>
+    </w:p>
+    <w:p>
+      <w:pPr>
         <w:pStyle w:val="Paragrafoelenco"/>
-        <w:rPr>
-          <w:lang w:val="it-IT"/>
-        </w:rPr>
       </w:pPr>
     </w:p>
     <w:p>
@@ -5334,8 +5426,36 @@
         <w:pStyle w:val="Paragrafoelenco"/>
       </w:pPr>
       <w:r>
-        <w:t>The red points are INFEASIBLE problems, the yellow points NOT_SOLVED, all the others are optimal solutions.</w:t>
-      </w:r>
+        <w:t>Nexts plot are log10 of solver time</w:t>
+      </w:r>
+      <w:r>
+        <w:t xml:space="preserve"> (see </w:t>
+      </w:r>
+      <w:r>
+        <w:t>Table 1 : metrics of run.summary</w:t>
+      </w:r>
+      <w:r>
+        <w:t>)</w:t>
+      </w:r>
+      <w:r>
+        <w:t xml:space="preserve"> </w:t>
+      </w:r>
+      <w:r>
+        <w:t xml:space="preserve">of the ratio between baseline and pruning version of the same model </w:t>
+      </w:r>
+      <w:r>
+        <w:t>in Y axes and log10 of weight sum in X axes</w:t>
+      </w:r>
+    </w:p>
+    <w:p>
+      <w:pPr>
+        <w:pStyle w:val="Paragrafoelenco"/>
+      </w:pPr>
+    </w:p>
+    <w:p>
+      <w:pPr>
+        <w:pStyle w:val="Paragrafoelenco"/>
+      </w:pPr>
     </w:p>
     <w:p>
       <w:pPr>
@@ -5349,11 +5469,12 @@
         <w:rPr>
           <w:lang w:val="it-IT" w:eastAsia="it-IT"/>
         </w:rPr>
+        <w:lastRenderedPageBreak/>
         <w:drawing>
-          <wp:inline distT="0" distB="0" distL="0" distR="0" wp14:anchorId="63DEB10B" wp14:editId="7A0FE58C">
-            <wp:extent cx="4572000" cy="2743200"/>
-            <wp:effectExtent l="0" t="0" r="0" b="0"/>
-            <wp:docPr id="11" name="Grafico 11"/>
+          <wp:inline distT="0" distB="0" distL="0" distR="0" wp14:anchorId="24CBAFD7" wp14:editId="7AB24915">
+            <wp:extent cx="5838942" cy="2743200"/>
+            <wp:effectExtent l="0" t="0" r="9525" b="0"/>
+            <wp:docPr id="9" name="Grafico 9"/>
             <wp:cNvGraphicFramePr/>
             <a:graphic xmlns:a="http://schemas.openxmlformats.org/drawingml/2006/main">
               <a:graphicData uri="http://schemas.openxmlformats.org/drawingml/2006/chart">
@@ -5375,9 +5496,94 @@
     <w:p>
       <w:pPr>
         <w:pStyle w:val="Paragrafoelenco"/>
-      </w:pPr>
-      <w:r>
-        <w:t>In the &lt;benchmark&gt; solver / topology graphs, the abscissas are log10 (topology) and the ordinates are log10 (solver).</w:t>
+        <w:jc w:val="center"/>
+        <w:rPr>
+          <w:lang w:val="it-IT"/>
+        </w:rPr>
+      </w:pPr>
+      <w:r>
+        <w:rPr>
+          <w:lang w:val="it-IT" w:eastAsia="it-IT"/>
+        </w:rPr>
+        <w:drawing>
+          <wp:inline distT="0" distB="0" distL="0" distR="0" wp14:anchorId="44A2E964" wp14:editId="1896DEA3">
+            <wp:extent cx="5834209" cy="2743200"/>
+            <wp:effectExtent l="0" t="0" r="14605" b="0"/>
+            <wp:docPr id="10" name="Grafico 10"/>
+            <wp:cNvGraphicFramePr/>
+            <a:graphic xmlns:a="http://schemas.openxmlformats.org/drawingml/2006/main">
+              <a:graphicData uri="http://schemas.openxmlformats.org/drawingml/2006/chart">
+                <c:chart xmlns:c="http://schemas.openxmlformats.org/drawingml/2006/chart" xmlns:r="http://schemas.openxmlformats.org/officeDocument/2006/relationships" r:id="rId17"/>
+              </a:graphicData>
+            </a:graphic>
+          </wp:inline>
+        </w:drawing>
+      </w:r>
+    </w:p>
+    <w:p>
+      <w:pPr>
+        <w:pStyle w:val="Paragrafoelenco"/>
+        <w:rPr>
+          <w:lang w:val="it-IT"/>
+        </w:rPr>
+      </w:pPr>
+    </w:p>
+    <w:p>
+      <w:pPr>
+        <w:pStyle w:val="Paragrafoelenco"/>
+      </w:pPr>
+      <w:r>
+        <w:t>The red points are INFEASIBLE problems, the yellow points NOT_SOLVED, all the others are optimal solutions.</w:t>
+      </w:r>
+    </w:p>
+    <w:p>
+      <w:pPr>
+        <w:pStyle w:val="Paragrafoelenco"/>
+        <w:jc w:val="center"/>
+        <w:rPr>
+          <w:lang w:val="it-IT"/>
+        </w:rPr>
+      </w:pPr>
+      <w:r>
+        <w:rPr>
+          <w:lang w:val="it-IT" w:eastAsia="it-IT"/>
+        </w:rPr>
+        <w:lastRenderedPageBreak/>
+        <w:drawing>
+          <wp:inline distT="0" distB="0" distL="0" distR="0" wp14:anchorId="63DEB10B" wp14:editId="7A0FE58C">
+            <wp:extent cx="5811528" cy="2743200"/>
+            <wp:effectExtent l="0" t="0" r="17780" b="0"/>
+            <wp:docPr id="11" name="Grafico 11"/>
+            <wp:cNvGraphicFramePr/>
+            <a:graphic xmlns:a="http://schemas.openxmlformats.org/drawingml/2006/main">
+              <a:graphicData uri="http://schemas.openxmlformats.org/drawingml/2006/chart">
+                <c:chart xmlns:c="http://schemas.openxmlformats.org/drawingml/2006/chart" xmlns:r="http://schemas.openxmlformats.org/officeDocument/2006/relationships" r:id="rId18"/>
+              </a:graphicData>
+            </a:graphic>
+          </wp:inline>
+        </w:drawing>
+      </w:r>
+    </w:p>
+    <w:p>
+      <w:pPr>
+        <w:pStyle w:val="Paragrafoelenco"/>
+        <w:rPr>
+          <w:lang w:val="it-IT"/>
+        </w:rPr>
+      </w:pPr>
+    </w:p>
+    <w:p>
+      <w:pPr>
+        <w:pStyle w:val="Paragrafoelenco"/>
+      </w:pPr>
+      <w:r>
+        <w:t xml:space="preserve">In the &lt;benchmark&gt; </w:t>
+      </w:r>
+      <w:r>
+        <w:t>Solver Time(log10,ms) /Weight Sum (log10)</w:t>
+      </w:r>
+      <w:r>
+        <w:t xml:space="preserve"> graphs, the abscissas are log10 (topology) and the ordinates are log10 (solver).</w:t>
       </w:r>
     </w:p>
     <w:p>
@@ -5429,59 +5635,23 @@
         <w:pStyle w:val="MDPI21heading1"/>
         <w:ind w:left="360"/>
         <w:rPr>
+          <w:b w:val="0"/>
           <w:lang w:val="it-IT"/>
         </w:rPr>
       </w:pPr>
-    </w:p>
-    <w:p>
-      <w:pPr>
-        <w:pStyle w:val="MDPI21heading1"/>
-        <w:numPr>
-          <w:ilvl w:val="0"/>
-          <w:numId w:val="24"/>
-        </w:numPr>
-        <w:rPr>
+      <w:r>
+        <w:rPr>
+          <w:b w:val="0"/>
           <w:lang w:val="it-IT"/>
         </w:rPr>
-      </w:pPr>
-      <w:r>
-        <w:rPr>
-          <w:lang w:val="it-IT"/>
-        </w:rPr>
-        <w:t>Architecture</w:t>
-      </w:r>
-    </w:p>
-    <w:p>
-      <w:pPr>
-        <w:pStyle w:val="MDPI21heading1"/>
-        <w:ind w:left="360"/>
-        <w:rPr>
-          <w:lang w:val="it-IT"/>
-        </w:rPr>
-      </w:pPr>
-    </w:p>
-    <w:p>
-      <w:pPr>
-        <w:pStyle w:val="MDPI21heading1"/>
-        <w:numPr>
-          <w:ilvl w:val="0"/>
-          <w:numId w:val="24"/>
-        </w:numPr>
-        <w:rPr>
-          <w:lang w:val="it-IT"/>
-        </w:rPr>
-      </w:pPr>
-      <w:r>
-        <w:rPr>
-          <w:lang w:val="it-IT"/>
-        </w:rPr>
-        <w:t>Road map</w:t>
+        <w:t>https://github.com/AlmaMaterStudiorum/IntelligentSystems_ProjectWork</w:t>
       </w:r>
     </w:p>
     <w:p>
       <w:pPr>
         <w:pStyle w:val="MDPI31text"/>
         <w:rPr>
+          <w:u w:val="single"/>
           <w:lang w:val="it-IT"/>
         </w:rPr>
       </w:pPr>
@@ -5496,10 +5666,10 @@
       </w:pPr>
     </w:p>
     <w:sectPr>
-      <w:headerReference w:type="even" r:id="rId17"/>
-      <w:headerReference w:type="default" r:id="rId18"/>
-      <w:headerReference w:type="first" r:id="rId19"/>
-      <w:footerReference w:type="first" r:id="rId20"/>
+      <w:headerReference w:type="even" r:id="rId19"/>
+      <w:headerReference w:type="default" r:id="rId20"/>
+      <w:headerReference w:type="first" r:id="rId21"/>
+      <w:footerReference w:type="first" r:id="rId22"/>
       <w:type w:val="continuous"/>
       <w:pgSz w:w="11906" w:h="16838" w:code="9"/>
       <w:pgMar w:top="1417" w:right="720" w:bottom="1077" w:left="720" w:header="1020" w:footer="340" w:gutter="0"/>
@@ -7780,7 +7950,6 @@
   <w:style w:type="character" w:default="1" w:styleId="Carpredefinitoparagrafo">
     <w:name w:val="Default Paragraph Font"/>
     <w:uiPriority w:val="1"/>
-    <w:semiHidden/>
     <w:unhideWhenUsed/>
   </w:style>
   <w:style w:type="table" w:default="1" w:styleId="Tabellanormale">
@@ -9175,8 +9344,13 @@
             </a:pPr>
             <a:r>
               <a:rPr lang="en-US"/>
-              <a:t>Accuracy/Topology</a:t>
+              <a:t>Accuracy/Weight</a:t>
             </a:r>
+            <a:r>
+              <a:rPr lang="en-US" baseline="0"/>
+              <a:t> Sum</a:t>
+            </a:r>
+            <a:endParaRPr lang="en-US"/>
           </a:p>
         </c:rich>
       </c:tx>
@@ -9492,11 +9666,11 @@
           <c:showPercent val="0"/>
           <c:showBubbleSize val="0"/>
         </c:dLbls>
-        <c:axId val="-761861168"/>
-        <c:axId val="-761864976"/>
+        <c:axId val="736731552"/>
+        <c:axId val="736732096"/>
       </c:scatterChart>
       <c:valAx>
-        <c:axId val="-761861168"/>
+        <c:axId val="736731552"/>
         <c:scaling>
           <c:orientation val="minMax"/>
         </c:scaling>
@@ -9516,6 +9690,66 @@
             <a:effectLst/>
           </c:spPr>
         </c:majorGridlines>
+        <c:title>
+          <c:tx>
+            <c:rich>
+              <a:bodyPr rot="0" spcFirstLastPara="1" vertOverflow="ellipsis" vert="horz" wrap="square" anchor="ctr" anchorCtr="1"/>
+              <a:lstStyle/>
+              <a:p>
+                <a:pPr>
+                  <a:defRPr sz="1000" b="0" i="0" u="none" strike="noStrike" kern="1200" baseline="0">
+                    <a:solidFill>
+                      <a:schemeClr val="tx1">
+                        <a:lumMod val="65000"/>
+                        <a:lumOff val="35000"/>
+                      </a:schemeClr>
+                    </a:solidFill>
+                    <a:latin typeface="+mn-lt"/>
+                    <a:ea typeface="+mn-ea"/>
+                    <a:cs typeface="+mn-cs"/>
+                  </a:defRPr>
+                </a:pPr>
+                <a:r>
+                  <a:rPr lang="it-IT"/>
+                  <a:t>Weight</a:t>
+                </a:r>
+                <a:r>
+                  <a:rPr lang="it-IT" baseline="0"/>
+                  <a:t> Sum</a:t>
+                </a:r>
+                <a:endParaRPr lang="it-IT"/>
+              </a:p>
+            </c:rich>
+          </c:tx>
+          <c:overlay val="0"/>
+          <c:spPr>
+            <a:noFill/>
+            <a:ln>
+              <a:noFill/>
+            </a:ln>
+            <a:effectLst/>
+          </c:spPr>
+          <c:txPr>
+            <a:bodyPr rot="0" spcFirstLastPara="1" vertOverflow="ellipsis" vert="horz" wrap="square" anchor="ctr" anchorCtr="1"/>
+            <a:lstStyle/>
+            <a:p>
+              <a:pPr>
+                <a:defRPr sz="1000" b="0" i="0" u="none" strike="noStrike" kern="1200" baseline="0">
+                  <a:solidFill>
+                    <a:schemeClr val="tx1">
+                      <a:lumMod val="65000"/>
+                      <a:lumOff val="35000"/>
+                    </a:schemeClr>
+                  </a:solidFill>
+                  <a:latin typeface="+mn-lt"/>
+                  <a:ea typeface="+mn-ea"/>
+                  <a:cs typeface="+mn-cs"/>
+                </a:defRPr>
+              </a:pPr>
+              <a:endParaRPr lang="it-IT"/>
+            </a:p>
+          </c:txPr>
+        </c:title>
         <c:numFmt formatCode="General" sourceLinked="1"/>
         <c:majorTickMark val="none"/>
         <c:minorTickMark val="none"/>
@@ -9553,12 +9787,12 @@
             <a:endParaRPr lang="it-IT"/>
           </a:p>
         </c:txPr>
-        <c:crossAx val="-761864976"/>
+        <c:crossAx val="736732096"/>
         <c:crosses val="autoZero"/>
         <c:crossBetween val="midCat"/>
       </c:valAx>
       <c:valAx>
-        <c:axId val="-761864976"/>
+        <c:axId val="736732096"/>
         <c:scaling>
           <c:orientation val="minMax"/>
         </c:scaling>
@@ -9578,6 +9812,61 @@
             <a:effectLst/>
           </c:spPr>
         </c:majorGridlines>
+        <c:title>
+          <c:tx>
+            <c:rich>
+              <a:bodyPr rot="-5400000" spcFirstLastPara="1" vertOverflow="ellipsis" vert="horz" wrap="square" anchor="ctr" anchorCtr="1"/>
+              <a:lstStyle/>
+              <a:p>
+                <a:pPr>
+                  <a:defRPr sz="1000" b="0" i="0" u="none" strike="noStrike" kern="1200" baseline="0">
+                    <a:solidFill>
+                      <a:schemeClr val="tx1">
+                        <a:lumMod val="65000"/>
+                        <a:lumOff val="35000"/>
+                      </a:schemeClr>
+                    </a:solidFill>
+                    <a:latin typeface="+mn-lt"/>
+                    <a:ea typeface="+mn-ea"/>
+                    <a:cs typeface="+mn-cs"/>
+                  </a:defRPr>
+                </a:pPr>
+                <a:r>
+                  <a:rPr lang="it-IT"/>
+                  <a:t>Accuracy</a:t>
+                </a:r>
+              </a:p>
+            </c:rich>
+          </c:tx>
+          <c:overlay val="0"/>
+          <c:spPr>
+            <a:noFill/>
+            <a:ln>
+              <a:noFill/>
+            </a:ln>
+            <a:effectLst/>
+          </c:spPr>
+          <c:txPr>
+            <a:bodyPr rot="-5400000" spcFirstLastPara="1" vertOverflow="ellipsis" vert="horz" wrap="square" anchor="ctr" anchorCtr="1"/>
+            <a:lstStyle/>
+            <a:p>
+              <a:pPr>
+                <a:defRPr sz="1000" b="0" i="0" u="none" strike="noStrike" kern="1200" baseline="0">
+                  <a:solidFill>
+                    <a:schemeClr val="tx1">
+                      <a:lumMod val="65000"/>
+                      <a:lumOff val="35000"/>
+                    </a:schemeClr>
+                  </a:solidFill>
+                  <a:latin typeface="+mn-lt"/>
+                  <a:ea typeface="+mn-ea"/>
+                  <a:cs typeface="+mn-cs"/>
+                </a:defRPr>
+              </a:pPr>
+              <a:endParaRPr lang="it-IT"/>
+            </a:p>
+          </c:txPr>
+        </c:title>
         <c:numFmt formatCode="General" sourceLinked="1"/>
         <c:majorTickMark val="none"/>
         <c:minorTickMark val="none"/>
@@ -9615,7 +9904,7 @@
             <a:endParaRPr lang="it-IT"/>
           </a:p>
         </c:txPr>
-        <c:crossAx val="-761861168"/>
+        <c:crossAx val="736731552"/>
         <c:crosses val="autoZero"/>
         <c:crossBetween val="midCat"/>
       </c:valAx>
@@ -9697,8 +9986,21 @@
             </a:pPr>
             <a:r>
               <a:rPr lang="en-US"/>
-              <a:t>Convolution solver/topology</a:t>
+              <a:t>Convolution  Ratio baseline/pruning of </a:t>
             </a:r>
+            <a:r>
+              <a:rPr lang="en-US" sz="1400"/>
+              <a:t>Solver Time(log10) /</a:t>
+            </a:r>
+            <a:r>
+              <a:rPr lang="en-US" sz="1400" b="0" i="0" baseline="0">
+                <a:effectLst/>
+              </a:rPr>
+              <a:t>Weight Sum (log10)</a:t>
+            </a:r>
+            <a:endParaRPr lang="it-IT" sz="1400">
+              <a:effectLst/>
+            </a:endParaRPr>
           </a:p>
         </c:rich>
       </c:tx>
@@ -9834,11 +10136,11 @@
           <c:showPercent val="0"/>
           <c:showBubbleSize val="0"/>
         </c:dLbls>
-        <c:axId val="-761859536"/>
-        <c:axId val="-761864432"/>
+        <c:axId val="736736992"/>
+        <c:axId val="736734272"/>
       </c:scatterChart>
       <c:valAx>
-        <c:axId val="-761859536"/>
+        <c:axId val="736736992"/>
         <c:scaling>
           <c:orientation val="minMax"/>
         </c:scaling>
@@ -9858,6 +10160,66 @@
             <a:effectLst/>
           </c:spPr>
         </c:majorGridlines>
+        <c:title>
+          <c:tx>
+            <c:rich>
+              <a:bodyPr rot="0" spcFirstLastPara="1" vertOverflow="ellipsis" vert="horz" wrap="square" anchor="ctr" anchorCtr="1"/>
+              <a:lstStyle/>
+              <a:p>
+                <a:pPr>
+                  <a:defRPr sz="1000" b="0" i="0" u="none" strike="noStrike" kern="1200" baseline="0">
+                    <a:solidFill>
+                      <a:schemeClr val="tx1">
+                        <a:lumMod val="65000"/>
+                        <a:lumOff val="35000"/>
+                      </a:schemeClr>
+                    </a:solidFill>
+                    <a:latin typeface="+mn-lt"/>
+                    <a:ea typeface="+mn-ea"/>
+                    <a:cs typeface="+mn-cs"/>
+                  </a:defRPr>
+                </a:pPr>
+                <a:r>
+                  <a:rPr lang="it-IT"/>
+                  <a:t>Weight</a:t>
+                </a:r>
+                <a:r>
+                  <a:rPr lang="it-IT" baseline="0"/>
+                  <a:t> sum (log10)</a:t>
+                </a:r>
+                <a:endParaRPr lang="it-IT"/>
+              </a:p>
+            </c:rich>
+          </c:tx>
+          <c:overlay val="0"/>
+          <c:spPr>
+            <a:noFill/>
+            <a:ln>
+              <a:noFill/>
+            </a:ln>
+            <a:effectLst/>
+          </c:spPr>
+          <c:txPr>
+            <a:bodyPr rot="0" spcFirstLastPara="1" vertOverflow="ellipsis" vert="horz" wrap="square" anchor="ctr" anchorCtr="1"/>
+            <a:lstStyle/>
+            <a:p>
+              <a:pPr>
+                <a:defRPr sz="1000" b="0" i="0" u="none" strike="noStrike" kern="1200" baseline="0">
+                  <a:solidFill>
+                    <a:schemeClr val="tx1">
+                      <a:lumMod val="65000"/>
+                      <a:lumOff val="35000"/>
+                    </a:schemeClr>
+                  </a:solidFill>
+                  <a:latin typeface="+mn-lt"/>
+                  <a:ea typeface="+mn-ea"/>
+                  <a:cs typeface="+mn-cs"/>
+                </a:defRPr>
+              </a:pPr>
+              <a:endParaRPr lang="it-IT"/>
+            </a:p>
+          </c:txPr>
+        </c:title>
         <c:numFmt formatCode="General" sourceLinked="1"/>
         <c:majorTickMark val="none"/>
         <c:minorTickMark val="none"/>
@@ -9895,12 +10257,12 @@
             <a:endParaRPr lang="it-IT"/>
           </a:p>
         </c:txPr>
-        <c:crossAx val="-761864432"/>
+        <c:crossAx val="736734272"/>
         <c:crosses val="autoZero"/>
         <c:crossBetween val="midCat"/>
       </c:valAx>
       <c:valAx>
-        <c:axId val="-761864432"/>
+        <c:axId val="736734272"/>
         <c:scaling>
           <c:orientation val="minMax"/>
         </c:scaling>
@@ -9920,6 +10282,66 @@
             <a:effectLst/>
           </c:spPr>
         </c:majorGridlines>
+        <c:title>
+          <c:tx>
+            <c:rich>
+              <a:bodyPr rot="-5400000" spcFirstLastPara="1" vertOverflow="ellipsis" vert="horz" wrap="square" anchor="ctr" anchorCtr="1"/>
+              <a:lstStyle/>
+              <a:p>
+                <a:pPr>
+                  <a:defRPr sz="1000" b="0" i="0" u="none" strike="noStrike" kern="1200" baseline="0">
+                    <a:solidFill>
+                      <a:schemeClr val="tx1">
+                        <a:lumMod val="65000"/>
+                        <a:lumOff val="35000"/>
+                      </a:schemeClr>
+                    </a:solidFill>
+                    <a:latin typeface="+mn-lt"/>
+                    <a:ea typeface="+mn-ea"/>
+                    <a:cs typeface="+mn-cs"/>
+                  </a:defRPr>
+                </a:pPr>
+                <a:r>
+                  <a:rPr lang="it-IT" sz="1000" b="0" i="0" baseline="0">
+                    <a:effectLst/>
+                  </a:rPr>
+                  <a:t>Ratio baseline/pruning of Solver Time(log10)</a:t>
+                </a:r>
+                <a:endParaRPr lang="it-IT" sz="1000">
+                  <a:effectLst/>
+                </a:endParaRPr>
+              </a:p>
+            </c:rich>
+          </c:tx>
+          <c:overlay val="0"/>
+          <c:spPr>
+            <a:noFill/>
+            <a:ln>
+              <a:noFill/>
+            </a:ln>
+            <a:effectLst/>
+          </c:spPr>
+          <c:txPr>
+            <a:bodyPr rot="-5400000" spcFirstLastPara="1" vertOverflow="ellipsis" vert="horz" wrap="square" anchor="ctr" anchorCtr="1"/>
+            <a:lstStyle/>
+            <a:p>
+              <a:pPr>
+                <a:defRPr sz="1000" b="0" i="0" u="none" strike="noStrike" kern="1200" baseline="0">
+                  <a:solidFill>
+                    <a:schemeClr val="tx1">
+                      <a:lumMod val="65000"/>
+                      <a:lumOff val="35000"/>
+                    </a:schemeClr>
+                  </a:solidFill>
+                  <a:latin typeface="+mn-lt"/>
+                  <a:ea typeface="+mn-ea"/>
+                  <a:cs typeface="+mn-cs"/>
+                </a:defRPr>
+              </a:pPr>
+              <a:endParaRPr lang="it-IT"/>
+            </a:p>
+          </c:txPr>
+        </c:title>
         <c:numFmt formatCode="General" sourceLinked="1"/>
         <c:majorTickMark val="none"/>
         <c:minorTickMark val="none"/>
@@ -9957,7 +10379,7 @@
             <a:endParaRPr lang="it-IT"/>
           </a:p>
         </c:txPr>
-        <c:crossAx val="-761859536"/>
+        <c:crossAx val="736736992"/>
         <c:crosses val="autoZero"/>
         <c:crossBetween val="midCat"/>
       </c:valAx>
@@ -10060,40 +10482,11 @@
               <a:t> </a:t>
             </a:r>
             <a:r>
-              <a:rPr lang="en-US" sz="1400" b="0" i="0" baseline="0">
+              <a:rPr lang="en-US" sz="1400" b="0" i="0" u="none" strike="noStrike" baseline="0">
                 <a:effectLst/>
               </a:rPr>
-              <a:t>solver/topology</a:t>
+              <a:t>Ratio baseline/pruning of Solver Time(log10)/Weight Sum (log10)</a:t>
             </a:r>
-            <a:endParaRPr lang="it-IT" sz="1400">
-              <a:effectLst/>
-            </a:endParaRPr>
-          </a:p>
-          <a:p>
-            <a:pPr marL="0" marR="0" lvl="0" indent="0" algn="ctr" defTabSz="914400" rtl="0" eaLnBrk="1" fontAlgn="auto" latinLnBrk="0" hangingPunct="1">
-              <a:lnSpc>
-                <a:spcPct val="100000"/>
-              </a:lnSpc>
-              <a:spcBef>
-                <a:spcPts val="0"/>
-              </a:spcBef>
-              <a:spcAft>
-                <a:spcPts val="0"/>
-              </a:spcAft>
-              <a:buClrTx/>
-              <a:buSzTx/>
-              <a:buFontTx/>
-              <a:buNone/>
-              <a:tabLst/>
-              <a:defRPr>
-                <a:solidFill>
-                  <a:sysClr val="windowText" lastClr="000000">
-                    <a:lumMod val="65000"/>
-                    <a:lumOff val="35000"/>
-                  </a:sysClr>
-                </a:solidFill>
-              </a:defRPr>
-            </a:pPr>
             <a:endParaRPr lang="it-IT">
               <a:effectLst/>
             </a:endParaRPr>
@@ -10303,11 +10696,11 @@
           <c:showPercent val="0"/>
           <c:showBubbleSize val="0"/>
         </c:dLbls>
-        <c:axId val="-761858992"/>
-        <c:axId val="-761863888"/>
+        <c:axId val="736734816"/>
+        <c:axId val="736735360"/>
       </c:scatterChart>
       <c:valAx>
-        <c:axId val="-761858992"/>
+        <c:axId val="736734816"/>
         <c:scaling>
           <c:orientation val="minMax"/>
         </c:scaling>
@@ -10327,6 +10720,66 @@
             <a:effectLst/>
           </c:spPr>
         </c:majorGridlines>
+        <c:title>
+          <c:tx>
+            <c:rich>
+              <a:bodyPr rot="0" spcFirstLastPara="1" vertOverflow="ellipsis" vert="horz" wrap="square" anchor="ctr" anchorCtr="1"/>
+              <a:lstStyle/>
+              <a:p>
+                <a:pPr>
+                  <a:defRPr sz="1000" b="0" i="0" u="none" strike="noStrike" kern="1200" baseline="0">
+                    <a:solidFill>
+                      <a:schemeClr val="tx1">
+                        <a:lumMod val="65000"/>
+                        <a:lumOff val="35000"/>
+                      </a:schemeClr>
+                    </a:solidFill>
+                    <a:latin typeface="+mn-lt"/>
+                    <a:ea typeface="+mn-ea"/>
+                    <a:cs typeface="+mn-cs"/>
+                  </a:defRPr>
+                </a:pPr>
+                <a:r>
+                  <a:rPr lang="it-IT" sz="1000" b="0" i="0" baseline="0">
+                    <a:effectLst/>
+                  </a:rPr>
+                  <a:t>Weight sum (log10)</a:t>
+                </a:r>
+                <a:endParaRPr lang="it-IT" sz="1000">
+                  <a:effectLst/>
+                </a:endParaRPr>
+              </a:p>
+            </c:rich>
+          </c:tx>
+          <c:overlay val="0"/>
+          <c:spPr>
+            <a:noFill/>
+            <a:ln>
+              <a:noFill/>
+            </a:ln>
+            <a:effectLst/>
+          </c:spPr>
+          <c:txPr>
+            <a:bodyPr rot="0" spcFirstLastPara="1" vertOverflow="ellipsis" vert="horz" wrap="square" anchor="ctr" anchorCtr="1"/>
+            <a:lstStyle/>
+            <a:p>
+              <a:pPr>
+                <a:defRPr sz="1000" b="0" i="0" u="none" strike="noStrike" kern="1200" baseline="0">
+                  <a:solidFill>
+                    <a:schemeClr val="tx1">
+                      <a:lumMod val="65000"/>
+                      <a:lumOff val="35000"/>
+                    </a:schemeClr>
+                  </a:solidFill>
+                  <a:latin typeface="+mn-lt"/>
+                  <a:ea typeface="+mn-ea"/>
+                  <a:cs typeface="+mn-cs"/>
+                </a:defRPr>
+              </a:pPr>
+              <a:endParaRPr lang="it-IT"/>
+            </a:p>
+          </c:txPr>
+        </c:title>
         <c:numFmt formatCode="General" sourceLinked="1"/>
         <c:majorTickMark val="none"/>
         <c:minorTickMark val="none"/>
@@ -10364,12 +10817,12 @@
             <a:endParaRPr lang="it-IT"/>
           </a:p>
         </c:txPr>
-        <c:crossAx val="-761863888"/>
+        <c:crossAx val="736735360"/>
         <c:crosses val="autoZero"/>
         <c:crossBetween val="midCat"/>
       </c:valAx>
       <c:valAx>
-        <c:axId val="-761863888"/>
+        <c:axId val="736735360"/>
         <c:scaling>
           <c:orientation val="minMax"/>
         </c:scaling>
@@ -10389,6 +10842,66 @@
             <a:effectLst/>
           </c:spPr>
         </c:majorGridlines>
+        <c:title>
+          <c:tx>
+            <c:rich>
+              <a:bodyPr rot="-5400000" spcFirstLastPara="1" vertOverflow="ellipsis" vert="horz" wrap="square" anchor="ctr" anchorCtr="1"/>
+              <a:lstStyle/>
+              <a:p>
+                <a:pPr>
+                  <a:defRPr sz="1000" b="0" i="0" u="none" strike="noStrike" kern="1200" baseline="0">
+                    <a:solidFill>
+                      <a:schemeClr val="tx1">
+                        <a:lumMod val="65000"/>
+                        <a:lumOff val="35000"/>
+                      </a:schemeClr>
+                    </a:solidFill>
+                    <a:latin typeface="+mn-lt"/>
+                    <a:ea typeface="+mn-ea"/>
+                    <a:cs typeface="+mn-cs"/>
+                  </a:defRPr>
+                </a:pPr>
+                <a:r>
+                  <a:rPr lang="it-IT" sz="1000" b="0" i="0" baseline="0">
+                    <a:effectLst/>
+                  </a:rPr>
+                  <a:t>Ratio baseline/pruning of Solver Time(log10)</a:t>
+                </a:r>
+                <a:endParaRPr lang="it-IT" sz="1000">
+                  <a:effectLst/>
+                </a:endParaRPr>
+              </a:p>
+            </c:rich>
+          </c:tx>
+          <c:overlay val="0"/>
+          <c:spPr>
+            <a:noFill/>
+            <a:ln>
+              <a:noFill/>
+            </a:ln>
+            <a:effectLst/>
+          </c:spPr>
+          <c:txPr>
+            <a:bodyPr rot="-5400000" spcFirstLastPara="1" vertOverflow="ellipsis" vert="horz" wrap="square" anchor="ctr" anchorCtr="1"/>
+            <a:lstStyle/>
+            <a:p>
+              <a:pPr>
+                <a:defRPr sz="1000" b="0" i="0" u="none" strike="noStrike" kern="1200" baseline="0">
+                  <a:solidFill>
+                    <a:schemeClr val="tx1">
+                      <a:lumMod val="65000"/>
+                      <a:lumOff val="35000"/>
+                    </a:schemeClr>
+                  </a:solidFill>
+                  <a:latin typeface="+mn-lt"/>
+                  <a:ea typeface="+mn-ea"/>
+                  <a:cs typeface="+mn-cs"/>
+                </a:defRPr>
+              </a:pPr>
+              <a:endParaRPr lang="it-IT"/>
+            </a:p>
+          </c:txPr>
+        </c:title>
         <c:numFmt formatCode="General" sourceLinked="1"/>
         <c:majorTickMark val="none"/>
         <c:minorTickMark val="none"/>
@@ -10426,7 +10939,7 @@
             <a:endParaRPr lang="it-IT"/>
           </a:p>
         </c:txPr>
-        <c:crossAx val="-761858992"/>
+        <c:crossAx val="736734816"/>
         <c:crosses val="autoZero"/>
         <c:crossBetween val="midCat"/>
       </c:valAx>
@@ -10525,40 +11038,11 @@
               <a:t>Saxpy </a:t>
             </a:r>
             <a:r>
-              <a:rPr lang="en-US" sz="1400" b="0" i="0" baseline="0">
+              <a:rPr lang="en-US" sz="1400" b="0" i="0" u="none" strike="noStrike" baseline="0">
                 <a:effectLst/>
               </a:rPr>
-              <a:t>solver/topology</a:t>
+              <a:t>Ratio baseline/pruning of Solver Time(log10)/Weight Sum (log10)</a:t>
             </a:r>
-            <a:endParaRPr lang="it-IT" sz="1400">
-              <a:effectLst/>
-            </a:endParaRPr>
-          </a:p>
-          <a:p>
-            <a:pPr marL="0" marR="0" lvl="0" indent="0" algn="ctr" defTabSz="914400" rtl="0" eaLnBrk="1" fontAlgn="auto" latinLnBrk="0" hangingPunct="1">
-              <a:lnSpc>
-                <a:spcPct val="100000"/>
-              </a:lnSpc>
-              <a:spcBef>
-                <a:spcPts val="0"/>
-              </a:spcBef>
-              <a:spcAft>
-                <a:spcPts val="0"/>
-              </a:spcAft>
-              <a:buClrTx/>
-              <a:buSzTx/>
-              <a:buFontTx/>
-              <a:buNone/>
-              <a:tabLst/>
-              <a:defRPr>
-                <a:solidFill>
-                  <a:sysClr val="windowText" lastClr="000000">
-                    <a:lumMod val="65000"/>
-                    <a:lumOff val="35000"/>
-                  </a:sysClr>
-                </a:solidFill>
-              </a:defRPr>
-            </a:pPr>
             <a:endParaRPr lang="en-US"/>
           </a:p>
         </c:rich>
@@ -10709,11 +11193,11 @@
           <c:showPercent val="0"/>
           <c:showBubbleSize val="0"/>
         </c:dLbls>
-        <c:axId val="-761863344"/>
-        <c:axId val="-761862800"/>
+        <c:axId val="736735904"/>
+        <c:axId val="736736448"/>
       </c:scatterChart>
       <c:valAx>
-        <c:axId val="-761863344"/>
+        <c:axId val="736735904"/>
         <c:scaling>
           <c:orientation val="minMax"/>
         </c:scaling>
@@ -10733,6 +11217,66 @@
             <a:effectLst/>
           </c:spPr>
         </c:majorGridlines>
+        <c:title>
+          <c:tx>
+            <c:rich>
+              <a:bodyPr rot="0" spcFirstLastPara="1" vertOverflow="ellipsis" vert="horz" wrap="square" anchor="ctr" anchorCtr="1"/>
+              <a:lstStyle/>
+              <a:p>
+                <a:pPr>
+                  <a:defRPr sz="1000" b="0" i="0" u="none" strike="noStrike" kern="1200" baseline="0">
+                    <a:solidFill>
+                      <a:schemeClr val="tx1">
+                        <a:lumMod val="65000"/>
+                        <a:lumOff val="35000"/>
+                      </a:schemeClr>
+                    </a:solidFill>
+                    <a:latin typeface="+mn-lt"/>
+                    <a:ea typeface="+mn-ea"/>
+                    <a:cs typeface="+mn-cs"/>
+                  </a:defRPr>
+                </a:pPr>
+                <a:r>
+                  <a:rPr lang="it-IT" sz="1000" b="0" i="0" baseline="0">
+                    <a:effectLst/>
+                  </a:rPr>
+                  <a:t>Weight sum (log10)</a:t>
+                </a:r>
+                <a:endParaRPr lang="it-IT" sz="1000">
+                  <a:effectLst/>
+                </a:endParaRPr>
+              </a:p>
+            </c:rich>
+          </c:tx>
+          <c:overlay val="0"/>
+          <c:spPr>
+            <a:noFill/>
+            <a:ln>
+              <a:noFill/>
+            </a:ln>
+            <a:effectLst/>
+          </c:spPr>
+          <c:txPr>
+            <a:bodyPr rot="0" spcFirstLastPara="1" vertOverflow="ellipsis" vert="horz" wrap="square" anchor="ctr" anchorCtr="1"/>
+            <a:lstStyle/>
+            <a:p>
+              <a:pPr>
+                <a:defRPr sz="1000" b="0" i="0" u="none" strike="noStrike" kern="1200" baseline="0">
+                  <a:solidFill>
+                    <a:schemeClr val="tx1">
+                      <a:lumMod val="65000"/>
+                      <a:lumOff val="35000"/>
+                    </a:schemeClr>
+                  </a:solidFill>
+                  <a:latin typeface="+mn-lt"/>
+                  <a:ea typeface="+mn-ea"/>
+                  <a:cs typeface="+mn-cs"/>
+                </a:defRPr>
+              </a:pPr>
+              <a:endParaRPr lang="it-IT"/>
+            </a:p>
+          </c:txPr>
+        </c:title>
         <c:numFmt formatCode="General" sourceLinked="1"/>
         <c:majorTickMark val="none"/>
         <c:minorTickMark val="none"/>
@@ -10770,12 +11314,12 @@
             <a:endParaRPr lang="it-IT"/>
           </a:p>
         </c:txPr>
-        <c:crossAx val="-761862800"/>
+        <c:crossAx val="736736448"/>
         <c:crosses val="autoZero"/>
         <c:crossBetween val="midCat"/>
       </c:valAx>
       <c:valAx>
-        <c:axId val="-761862800"/>
+        <c:axId val="736736448"/>
         <c:scaling>
           <c:orientation val="minMax"/>
         </c:scaling>
@@ -10795,6 +11339,92 @@
             <a:effectLst/>
           </c:spPr>
         </c:majorGridlines>
+        <c:title>
+          <c:tx>
+            <c:rich>
+              <a:bodyPr rot="-5400000" spcFirstLastPara="1" vertOverflow="ellipsis" vert="horz" wrap="square" anchor="ctr" anchorCtr="1"/>
+              <a:lstStyle/>
+              <a:p>
+                <a:pPr marL="0" marR="0" lvl="0" indent="0" algn="ctr" defTabSz="914400" rtl="0" eaLnBrk="1" fontAlgn="auto" latinLnBrk="0" hangingPunct="1">
+                  <a:lnSpc>
+                    <a:spcPct val="100000"/>
+                  </a:lnSpc>
+                  <a:spcBef>
+                    <a:spcPts val="0"/>
+                  </a:spcBef>
+                  <a:spcAft>
+                    <a:spcPts val="0"/>
+                  </a:spcAft>
+                  <a:buClrTx/>
+                  <a:buSzTx/>
+                  <a:buFontTx/>
+                  <a:buNone/>
+                  <a:tabLst/>
+                  <a:defRPr sz="1000" b="0" i="0" u="none" strike="noStrike" kern="1200" baseline="0">
+                    <a:solidFill>
+                      <a:sysClr val="windowText" lastClr="000000">
+                        <a:lumMod val="65000"/>
+                        <a:lumOff val="35000"/>
+                      </a:sysClr>
+                    </a:solidFill>
+                    <a:latin typeface="+mn-lt"/>
+                    <a:ea typeface="+mn-ea"/>
+                    <a:cs typeface="+mn-cs"/>
+                  </a:defRPr>
+                </a:pPr>
+                <a:r>
+                  <a:rPr lang="it-IT" sz="1000" b="0" i="0" baseline="0">
+                    <a:effectLst/>
+                  </a:rPr>
+                  <a:t>Ratio baseline/pruning of Solver Time(log10)</a:t>
+                </a:r>
+                <a:endParaRPr lang="it-IT"/>
+              </a:p>
+            </c:rich>
+          </c:tx>
+          <c:overlay val="0"/>
+          <c:spPr>
+            <a:noFill/>
+            <a:ln>
+              <a:noFill/>
+            </a:ln>
+            <a:effectLst/>
+          </c:spPr>
+          <c:txPr>
+            <a:bodyPr rot="-5400000" spcFirstLastPara="1" vertOverflow="ellipsis" vert="horz" wrap="square" anchor="ctr" anchorCtr="1"/>
+            <a:lstStyle/>
+            <a:p>
+              <a:pPr marL="0" marR="0" lvl="0" indent="0" algn="ctr" defTabSz="914400" rtl="0" eaLnBrk="1" fontAlgn="auto" latinLnBrk="0" hangingPunct="1">
+                <a:lnSpc>
+                  <a:spcPct val="100000"/>
+                </a:lnSpc>
+                <a:spcBef>
+                  <a:spcPts val="0"/>
+                </a:spcBef>
+                <a:spcAft>
+                  <a:spcPts val="0"/>
+                </a:spcAft>
+                <a:buClrTx/>
+                <a:buSzTx/>
+                <a:buFontTx/>
+                <a:buNone/>
+                <a:tabLst/>
+                <a:defRPr sz="1000" b="0" i="0" u="none" strike="noStrike" kern="1200" baseline="0">
+                  <a:solidFill>
+                    <a:sysClr val="windowText" lastClr="000000">
+                      <a:lumMod val="65000"/>
+                      <a:lumOff val="35000"/>
+                    </a:sysClr>
+                  </a:solidFill>
+                  <a:latin typeface="+mn-lt"/>
+                  <a:ea typeface="+mn-ea"/>
+                  <a:cs typeface="+mn-cs"/>
+                </a:defRPr>
+              </a:pPr>
+              <a:endParaRPr lang="it-IT"/>
+            </a:p>
+          </c:txPr>
+        </c:title>
         <c:numFmt formatCode="General" sourceLinked="1"/>
         <c:majorTickMark val="none"/>
         <c:minorTickMark val="none"/>
@@ -10832,7 +11462,7 @@
             <a:endParaRPr lang="it-IT"/>
           </a:p>
         </c:txPr>
-        <c:crossAx val="-761863344"/>
+        <c:crossAx val="736735904"/>
         <c:crosses val="autoZero"/>
         <c:crossBetween val="midCat"/>
       </c:valAx>
@@ -13403,7 +14033,7 @@
 </file>
 
 <file path=customXml/itemProps1.xml><?xml version="1.0" encoding="utf-8"?>
-<ds:datastoreItem xmlns:ds="http://schemas.openxmlformats.org/officeDocument/2006/customXml" ds:itemID="{E3BAA3A1-8905-425C-87CB-57E9FC34BAD9}">
+<ds:datastoreItem xmlns:ds="http://schemas.openxmlformats.org/officeDocument/2006/customXml" ds:itemID="{A64870A2-63E3-4B6C-A41D-C5F2CCB2BE52}">
   <ds:schemaRefs>
     <ds:schemaRef ds:uri="http://schemas.openxmlformats.org/officeDocument/2006/bibliography"/>
   </ds:schemaRefs>

</xml_diff>

<commit_message>
Fix type Reletion.docx ,add export pdf ,add Presentation.pptx
</commit_message>
<xml_diff>
--- a/Documents/Relation_EN.docx
+++ b/Documents/Relation_EN.docx
@@ -3,8 +3,6 @@
 <w:document xmlns:wpc="http://schemas.microsoft.com/office/word/2010/wordprocessingCanvas" xmlns:mc="http://schemas.openxmlformats.org/markup-compatibility/2006" xmlns:o="urn:schemas-microsoft-com:office:office" xmlns:r="http://schemas.openxmlformats.org/officeDocument/2006/relationships" xmlns:m="http://schemas.openxmlformats.org/officeDocument/2006/math" xmlns:v="urn:schemas-microsoft-com:vml" xmlns:wp14="http://schemas.microsoft.com/office/word/2010/wordprocessingDrawing" xmlns:wp="http://schemas.openxmlformats.org/drawingml/2006/wordprocessingDrawing" xmlns:w="http://schemas.openxmlformats.org/wordprocessingml/2006/main" xmlns:w14="http://schemas.microsoft.com/office/word/2010/wordml" xmlns:w10="urn:schemas-microsoft-com:office:word" xmlns:w15="http://schemas.microsoft.com/office/word/2012/wordml" xmlns:wpg="http://schemas.microsoft.com/office/word/2010/wordprocessingGroup" xmlns:wpi="http://schemas.microsoft.com/office/word/2010/wordprocessingInk" xmlns:wne="http://schemas.microsoft.com/office/word/2006/wordml" xmlns:wps="http://schemas.microsoft.com/office/word/2010/wordprocessingShape" xmlns:wpsCustomData="http://www.wps.cn/officeDocument/2013/wpsCustomData" mc:Ignorable="w14 w15 wp14">
   <w:body>
     <w:p>
-      <w:bookmarkStart w:id="1" w:name="_GoBack"/>
-      <w:bookmarkEnd w:id="1"/>
       <w:r>
         <w:rPr>
           <w:lang w:val="it-IT" w:eastAsia="it-IT"/>
@@ -215,7 +213,21 @@
         <w:rPr>
           <w:szCs w:val="18"/>
         </w:rPr>
-        <w:t>neural networks are applications of Machine Learning, they allow to solve regression and classification problems by modifying their weights and bias during the training phase. More compressed networks in general allow to solve problems with more complex datasets, but at the cost of increasing the network footprint in terms of training time, prediction, disk size and network load in case of application performed remotely. Even neural networks with very high precision do not provide a clear understanding of the nature of the problem or of how the network "solves" the problem. A neural network modifies its weights and bias to better fit the predicted value with the expected value for the purpose. to improve prediction accuracy, it is clear that as the size of the trainable parameters increases, the time and energy cost of the training itself increases. Networks like CNNs (ResNet, Inception, VGG) contain up to tens of millions of weights, their accuracy can be very high, but their footprint is also very high. The compression techniques of neural networks allow to obtain reduced footprints with acceptable losses of precision. This does not solve optimization problems, where it is necessary to impose an objective function and define constraints between variables. EML allows to incorporate an ML model into a combinatorial problem, in this case a neural network. A combinatorial problem being declarative could allow a better understanding and therefore a better "explainability" of the problem learned from a neural network. The field of application of this research is transprecision computing. The aim of this research is the exploration of the compression techniques of neural networks and its incorporation in a combinatorial optimization model in order to obtain a pipeline that processes a dataset obtained from the processing of different computing functions on different hardware.</w:t>
+        <w:t>neural networks are applications of Machine Learning, they allow to solve regression and classification problems by modifying their weights and bias during the training phase. More comp</w:t>
+      </w:r>
+      <w:r>
+        <w:rPr>
+          <w:rFonts w:hint="default"/>
+          <w:szCs w:val="18"/>
+          <w:lang w:val="it-IT"/>
+        </w:rPr>
+        <w:t>lex</w:t>
+      </w:r>
+      <w:r>
+        <w:rPr>
+          <w:szCs w:val="18"/>
+        </w:rPr>
+        <w:t xml:space="preserve"> networks in general allow to solve problems with more complex datasets, but at the cost of increasing the network footprint in terms of training time, prediction, disk size and network load in case of application performed remotely. Even neural networks with very high precision do not provide a clear understanding of the nature of the problem or of how the network "solves" the problem. A neural network modifies its weights and bias to better fit the predicted value with the expected value for the purpose. to improve prediction accuracy, it is clear that as the size of the trainable parameters increases, the time and energy cost of the training itself increases. Networks like CNNs (ResNet, Inception, VGG) contain up to tens of millions of weights, their accuracy can be very high, but their footprint is also very high. The compression techniques of neural networks allow to obtain reduced footprints with acceptable losses of precision. This does not solve optimization problems, where it is necessary to impose an objective function and define constraints between variables. EML allows to incorporate an ML model into a combinatorial problem, in this case a neural network. A combinatorial problem being declarative could allow a better understanding and therefore a better "explainability" of the problem learned from a neural network. The field of application of this research is transprecision computing. The aim of this research is the exploration of the compression techniques of neural networks and its incorporation in a combinatorial optimization model in order to obtain a pipeline that processes a dataset obtained from the processing of different computing functions on different hardware.</w:t>
       </w:r>
     </w:p>
     <w:p>
@@ -1477,12 +1489,6 @@
             <w:insideH w:val="single" w:color="auto" w:sz="4" w:space="0"/>
             <w:insideV w:val="single" w:color="auto" w:sz="4" w:space="0"/>
           </w:tblBorders>
-          <w:tblCellMar>
-            <w:top w:w="0" w:type="dxa"/>
-            <w:left w:w="108" w:type="dxa"/>
-            <w:bottom w:w="0" w:type="dxa"/>
-            <w:right w:w="108" w:type="dxa"/>
-          </w:tblCellMar>
         </w:tblPrEx>
         <w:tc>
           <w:tcPr>
@@ -1887,12 +1893,6 @@
             <w:insideH w:val="single" w:color="auto" w:sz="4" w:space="0"/>
             <w:insideV w:val="single" w:color="auto" w:sz="4" w:space="0"/>
           </w:tblBorders>
-          <w:tblCellMar>
-            <w:top w:w="0" w:type="dxa"/>
-            <w:left w:w="108" w:type="dxa"/>
-            <w:bottom w:w="0" w:type="dxa"/>
-            <w:right w:w="108" w:type="dxa"/>
-          </w:tblCellMar>
         </w:tblPrEx>
         <w:tc>
           <w:tcPr>
@@ -2603,12 +2603,6 @@
             <w:insideH w:val="single" w:color="auto" w:sz="4" w:space="0"/>
             <w:insideV w:val="single" w:color="auto" w:sz="4" w:space="0"/>
           </w:tblBorders>
-          <w:tblCellMar>
-            <w:top w:w="0" w:type="dxa"/>
-            <w:left w:w="108" w:type="dxa"/>
-            <w:bottom w:w="0" w:type="dxa"/>
-            <w:right w:w="108" w:type="dxa"/>
-          </w:tblCellMar>
         </w:tblPrEx>
         <w:tc>
           <w:tcPr>
@@ -2965,7 +2959,21 @@
         <w:rPr>
           <w:b w:val="0"/>
         </w:rPr>
-        <w:t>The evaluation that can be given is that the compression offered by TMOT is interesting, although it cannot be inserted within an optimization problem due to the different data structure incompatible with emlib, and the precision of a pruned network does not differ from the baseline. but it has a higher dimension. In the next phase it will be necessary to investigate whether different types of nn topologies allow an improvement in the solving time of the optimization problem.</w:t>
+        <w:t xml:space="preserve">The evaluation that can be given is that the compression offered by TMOT is interesting, although it cannot be inserted within an optimization problem due to the different data structure incompatible with emlib, and the precision of a pruned network does not differ from the baseline. but it has a higher </w:t>
+      </w:r>
+      <w:r>
+        <w:rPr>
+          <w:rFonts w:hint="default"/>
+          <w:b w:val="0"/>
+          <w:lang w:val="it-IT"/>
+        </w:rPr>
+        <w:t>file size</w:t>
+      </w:r>
+      <w:r>
+        <w:rPr>
+          <w:b w:val="0"/>
+        </w:rPr>
+        <w:t>. In the next phase it will be necessary to investigate whether different types of nn topologies allow an improvement in the solving time of the optimization problem.</w:t>
       </w:r>
     </w:p>
     <w:p>
@@ -3290,6 +3298,17 @@
         </w:rPr>
         <w:t>As in the previous phase it was necessary to train various networks using the present function in Util. In this phase, the accuracy, loss, traning time and size are obtained.</w:t>
       </w:r>
+    </w:p>
+    <w:p>
+      <w:pPr>
+        <w:pStyle w:val="46"/>
+        <w:ind w:left="1224"/>
+        <w:rPr>
+          <w:b w:val="0"/>
+        </w:rPr>
+      </w:pPr>
+      <w:bookmarkStart w:id="1" w:name="_GoBack"/>
+      <w:bookmarkEnd w:id="1"/>
     </w:p>
     <w:p>
       <w:pPr>
@@ -5639,7 +5658,7 @@
     <w:lsdException w:qFormat="1" w:unhideWhenUsed="0" w:uiPriority="10" w:semiHidden="0" w:name="Title"/>
     <w:lsdException w:uiPriority="99" w:name="Closing"/>
     <w:lsdException w:uiPriority="99" w:name="Signature"/>
-    <w:lsdException w:uiPriority="1" w:semiHidden="0" w:name="Default Paragraph Font"/>
+    <w:lsdException w:qFormat="1" w:uiPriority="1" w:semiHidden="0" w:name="Default Paragraph Font"/>
     <w:lsdException w:qFormat="1" w:unhideWhenUsed="0" w:uiPriority="0" w:semiHidden="0" w:name="Body Text"/>
     <w:lsdException w:uiPriority="99" w:name="Body Text Indent"/>
     <w:lsdException w:uiPriority="99" w:name="List Continue"/>
@@ -5677,7 +5696,7 @@
     <w:lsdException w:uiPriority="99" w:name="HTML Sample"/>
     <w:lsdException w:uiPriority="99" w:name="HTML Typewriter"/>
     <w:lsdException w:uiPriority="99" w:name="HTML Variable"/>
-    <w:lsdException w:uiPriority="99" w:name="Normal Table"/>
+    <w:lsdException w:qFormat="1" w:uiPriority="99" w:name="Normal Table"/>
     <w:lsdException w:qFormat="1" w:unhideWhenUsed="0" w:uiPriority="0" w:semiHidden="0" w:name="annotation subject"/>
     <w:lsdException w:uiPriority="99" w:name="Table Simple 1"/>
     <w:lsdException w:uiPriority="99" w:name="Table Simple 2"/>
@@ -5842,12 +5861,14 @@
   <w:style w:type="character" w:default="1" w:styleId="2">
     <w:name w:val="Default Paragraph Font"/>
     <w:unhideWhenUsed/>
+    <w:qFormat/>
     <w:uiPriority w:val="1"/>
   </w:style>
   <w:style w:type="table" w:default="1" w:styleId="3">
     <w:name w:val="Normal Table"/>
     <w:semiHidden/>
     <w:unhideWhenUsed/>
+    <w:qFormat/>
     <w:uiPriority w:val="99"/>
     <w:tblPr>
       <w:tblCellMar>

</xml_diff>